<commit_message>
Finished working on the hexdump documentation.
</commit_message>
<xml_diff>
--- a/homework/csi-fs/Hexdump.docx
+++ b/homework/csi-fs/Hexdump.docx
@@ -157,6 +157,693 @@
     <w:p>
       <w:r>
         <w:t>Next we have</w:t>
+      </w:r>
+      <w:r>
+        <w:t xml:space="preserve"> the files, directories and links.</w:t>
+      </w:r>
+      <w:r>
+        <w:t xml:space="preserve"> The inodes start at (6 * 400) =  1800 as shown by the group descriptor.</w:t>
+      </w:r>
+    </w:p>
+    <w:p>
+      <w:r>
+        <w:rPr>
+          <w:noProof/>
+        </w:rPr>
+        <w:drawing>
+          <wp:inline distT="0" distB="0" distL="0" distR="0" wp14:anchorId="3548AC9D" wp14:editId="0BC67532">
+            <wp:extent cx="5486400" cy="527688"/>
+            <wp:effectExtent l="0" t="0" r="0" b="5715"/>
+            <wp:docPr id="3" name="Picture 3"/>
+            <wp:cNvGraphicFramePr>
+              <a:graphicFrameLocks xmlns:a="http://schemas.openxmlformats.org/drawingml/2006/main" noChangeAspect="1"/>
+            </wp:cNvGraphicFramePr>
+            <a:graphic xmlns:a="http://schemas.openxmlformats.org/drawingml/2006/main">
+              <a:graphicData uri="http://schemas.openxmlformats.org/drawingml/2006/picture">
+                <pic:pic xmlns:pic="http://schemas.openxmlformats.org/drawingml/2006/picture">
+                  <pic:nvPicPr>
+                    <pic:cNvPr id="0" name="Picture 3"/>
+                    <pic:cNvPicPr>
+                      <a:picLocks noChangeAspect="1" noChangeArrowheads="1"/>
+                    </pic:cNvPicPr>
+                  </pic:nvPicPr>
+                  <pic:blipFill>
+                    <a:blip r:embed="rId7">
+                      <a:extLst>
+                        <a:ext uri="{28A0092B-C50C-407E-A947-70E740481C1C}">
+                          <a14:useLocalDpi xmlns:a14="http://schemas.microsoft.com/office/drawing/2010/main" val="0"/>
+                        </a:ext>
+                      </a:extLst>
+                    </a:blip>
+                    <a:srcRect/>
+                    <a:stretch>
+                      <a:fillRect/>
+                    </a:stretch>
+                  </pic:blipFill>
+                  <pic:spPr bwMode="auto">
+                    <a:xfrm>
+                      <a:off x="0" y="0"/>
+                      <a:ext cx="5486400" cy="527688"/>
+                    </a:xfrm>
+                    <a:prstGeom prst="rect">
+                      <a:avLst/>
+                    </a:prstGeom>
+                    <a:noFill/>
+                    <a:ln>
+                      <a:noFill/>
+                    </a:ln>
+                  </pic:spPr>
+                </pic:pic>
+              </a:graphicData>
+            </a:graphic>
+          </wp:inline>
+        </w:drawing>
+      </w:r>
+    </w:p>
+    <w:p>
+      <w:r>
+        <w:t>1880 is the root node, since the root is inode 2.  The i_block shows that the directory entry for the root is at block 0e (byte 3800).</w:t>
+      </w:r>
+    </w:p>
+    <w:p>
+      <w:r>
+        <w:rPr>
+          <w:noProof/>
+        </w:rPr>
+        <w:drawing>
+          <wp:inline distT="0" distB="0" distL="0" distR="0" wp14:anchorId="7AFA6E08" wp14:editId="7065E5F3">
+            <wp:extent cx="5486400" cy="430459"/>
+            <wp:effectExtent l="0" t="0" r="0" b="1905"/>
+            <wp:docPr id="4" name="Picture 4"/>
+            <wp:cNvGraphicFramePr>
+              <a:graphicFrameLocks xmlns:a="http://schemas.openxmlformats.org/drawingml/2006/main" noChangeAspect="1"/>
+            </wp:cNvGraphicFramePr>
+            <a:graphic xmlns:a="http://schemas.openxmlformats.org/drawingml/2006/main">
+              <a:graphicData uri="http://schemas.openxmlformats.org/drawingml/2006/picture">
+                <pic:pic xmlns:pic="http://schemas.openxmlformats.org/drawingml/2006/picture">
+                  <pic:nvPicPr>
+                    <pic:cNvPr id="0" name="Picture 4"/>
+                    <pic:cNvPicPr>
+                      <a:picLocks noChangeAspect="1" noChangeArrowheads="1"/>
+                    </pic:cNvPicPr>
+                  </pic:nvPicPr>
+                  <pic:blipFill>
+                    <a:blip r:embed="rId8">
+                      <a:extLst>
+                        <a:ext uri="{28A0092B-C50C-407E-A947-70E740481C1C}">
+                          <a14:useLocalDpi xmlns:a14="http://schemas.microsoft.com/office/drawing/2010/main" val="0"/>
+                        </a:ext>
+                      </a:extLst>
+                    </a:blip>
+                    <a:srcRect/>
+                    <a:stretch>
+                      <a:fillRect/>
+                    </a:stretch>
+                  </pic:blipFill>
+                  <pic:spPr bwMode="auto">
+                    <a:xfrm>
+                      <a:off x="0" y="0"/>
+                      <a:ext cx="5486400" cy="430459"/>
+                    </a:xfrm>
+                    <a:prstGeom prst="rect">
+                      <a:avLst/>
+                    </a:prstGeom>
+                    <a:noFill/>
+                    <a:ln>
+                      <a:noFill/>
+                    </a:ln>
+                  </pic:spPr>
+                </pic:pic>
+              </a:graphicData>
+            </a:graphic>
+          </wp:inline>
+        </w:drawing>
+      </w:r>
+    </w:p>
+    <w:p>
+      <w:r>
+        <w:t>Here we have the directory entry for the root.</w:t>
+      </w:r>
+    </w:p>
+    <w:p>
+      <w:r>
+        <w:rPr>
+          <w:noProof/>
+        </w:rPr>
+        <w:drawing>
+          <wp:inline distT="0" distB="0" distL="0" distR="0" wp14:anchorId="4D679DF9" wp14:editId="1E3D7711">
+            <wp:extent cx="5486400" cy="1678103"/>
+            <wp:effectExtent l="0" t="0" r="0" b="0"/>
+            <wp:docPr id="5" name="Picture 5"/>
+            <wp:cNvGraphicFramePr>
+              <a:graphicFrameLocks xmlns:a="http://schemas.openxmlformats.org/drawingml/2006/main" noChangeAspect="1"/>
+            </wp:cNvGraphicFramePr>
+            <a:graphic xmlns:a="http://schemas.openxmlformats.org/drawingml/2006/main">
+              <a:graphicData uri="http://schemas.openxmlformats.org/drawingml/2006/picture">
+                <pic:pic xmlns:pic="http://schemas.openxmlformats.org/drawingml/2006/picture">
+                  <pic:nvPicPr>
+                    <pic:cNvPr id="0" name="Picture 5"/>
+                    <pic:cNvPicPr>
+                      <a:picLocks noChangeAspect="1" noChangeArrowheads="1"/>
+                    </pic:cNvPicPr>
+                  </pic:nvPicPr>
+                  <pic:blipFill>
+                    <a:blip r:embed="rId9">
+                      <a:extLst>
+                        <a:ext uri="{28A0092B-C50C-407E-A947-70E740481C1C}">
+                          <a14:useLocalDpi xmlns:a14="http://schemas.microsoft.com/office/drawing/2010/main" val="0"/>
+                        </a:ext>
+                      </a:extLst>
+                    </a:blip>
+                    <a:srcRect/>
+                    <a:stretch>
+                      <a:fillRect/>
+                    </a:stretch>
+                  </pic:blipFill>
+                  <pic:spPr bwMode="auto">
+                    <a:xfrm>
+                      <a:off x="0" y="0"/>
+                      <a:ext cx="5486400" cy="1678103"/>
+                    </a:xfrm>
+                    <a:prstGeom prst="rect">
+                      <a:avLst/>
+                    </a:prstGeom>
+                    <a:noFill/>
+                    <a:ln>
+                      <a:noFill/>
+                    </a:ln>
+                  </pic:spPr>
+                </pic:pic>
+              </a:graphicData>
+            </a:graphic>
+          </wp:inline>
+        </w:drawing>
+      </w:r>
+    </w:p>
+    <w:p/>
+    <w:p/>
+    <w:p/>
+    <w:p/>
+    <w:p>
+      <w:r>
+        <w:t>This shows that the files directory is in the 32</w:t>
+      </w:r>
+      <w:r>
+        <w:rPr>
+          <w:vertAlign w:val="superscript"/>
+        </w:rPr>
+        <w:t>nd</w:t>
+      </w:r>
+      <w:r>
+        <w:t xml:space="preserve"> inode (find the first character of the file name at the fifth btye at  line 3870 and work backwards).</w:t>
+      </w:r>
+      <w:r>
+        <w:t xml:space="preserve"> This translates to (80 * 20 -1) + 1800 = 2780.</w:t>
+      </w:r>
+    </w:p>
+    <w:p>
+      <w:r>
+        <w:t>The file hello.txt is at the 16</w:t>
+      </w:r>
+      <w:r>
+        <w:rPr>
+          <w:vertAlign w:val="superscript"/>
+        </w:rPr>
+        <w:t>th</w:t>
+      </w:r>
+      <w:r>
+        <w:t xml:space="preserve"> inode.</w:t>
+      </w:r>
+    </w:p>
+    <w:p>
+      <w:r>
+        <w:t>The hard link to the file hello-again.txt is at inode 34.</w:t>
+      </w:r>
+    </w:p>
+    <w:p/>
+    <w:p>
+      <w:r>
+        <w:t>Here is the inode for the files directory.</w:t>
+      </w:r>
+    </w:p>
+    <w:p>
+      <w:r>
+        <w:rPr>
+          <w:noProof/>
+        </w:rPr>
+        <w:drawing>
+          <wp:inline distT="0" distB="0" distL="0" distR="0" wp14:anchorId="4B06557F" wp14:editId="570C9D0E">
+            <wp:extent cx="5486400" cy="634855"/>
+            <wp:effectExtent l="0" t="0" r="0" b="635"/>
+            <wp:docPr id="6" name="Picture 6"/>
+            <wp:cNvGraphicFramePr>
+              <a:graphicFrameLocks xmlns:a="http://schemas.openxmlformats.org/drawingml/2006/main" noChangeAspect="1"/>
+            </wp:cNvGraphicFramePr>
+            <a:graphic xmlns:a="http://schemas.openxmlformats.org/drawingml/2006/main">
+              <a:graphicData uri="http://schemas.openxmlformats.org/drawingml/2006/picture">
+                <pic:pic xmlns:pic="http://schemas.openxmlformats.org/drawingml/2006/picture">
+                  <pic:nvPicPr>
+                    <pic:cNvPr id="0" name="Picture 6"/>
+                    <pic:cNvPicPr>
+                      <a:picLocks noChangeAspect="1" noChangeArrowheads="1"/>
+                    </pic:cNvPicPr>
+                  </pic:nvPicPr>
+                  <pic:blipFill>
+                    <a:blip r:embed="rId10">
+                      <a:extLst>
+                        <a:ext uri="{28A0092B-C50C-407E-A947-70E740481C1C}">
+                          <a14:useLocalDpi xmlns:a14="http://schemas.microsoft.com/office/drawing/2010/main" val="0"/>
+                        </a:ext>
+                      </a:extLst>
+                    </a:blip>
+                    <a:srcRect/>
+                    <a:stretch>
+                      <a:fillRect/>
+                    </a:stretch>
+                  </pic:blipFill>
+                  <pic:spPr bwMode="auto">
+                    <a:xfrm>
+                      <a:off x="0" y="0"/>
+                      <a:ext cx="5486400" cy="634855"/>
+                    </a:xfrm>
+                    <a:prstGeom prst="rect">
+                      <a:avLst/>
+                    </a:prstGeom>
+                    <a:noFill/>
+                    <a:ln>
+                      <a:noFill/>
+                    </a:ln>
+                  </pic:spPr>
+                </pic:pic>
+              </a:graphicData>
+            </a:graphic>
+          </wp:inline>
+        </w:drawing>
+      </w:r>
+    </w:p>
+    <w:p>
+      <w:r>
+        <w:t>This shows that the directory is at block 20 (byte 8000).</w:t>
+      </w:r>
+    </w:p>
+    <w:p>
+      <w:r>
+        <w:rPr>
+          <w:noProof/>
+        </w:rPr>
+        <w:drawing>
+          <wp:inline distT="0" distB="0" distL="0" distR="0" wp14:anchorId="4708FB02" wp14:editId="72CA5EC6">
+            <wp:extent cx="5486400" cy="1043971"/>
+            <wp:effectExtent l="0" t="0" r="0" b="0"/>
+            <wp:docPr id="7" name="Picture 7"/>
+            <wp:cNvGraphicFramePr>
+              <a:graphicFrameLocks xmlns:a="http://schemas.openxmlformats.org/drawingml/2006/main" noChangeAspect="1"/>
+            </wp:cNvGraphicFramePr>
+            <a:graphic xmlns:a="http://schemas.openxmlformats.org/drawingml/2006/main">
+              <a:graphicData uri="http://schemas.openxmlformats.org/drawingml/2006/picture">
+                <pic:pic xmlns:pic="http://schemas.openxmlformats.org/drawingml/2006/picture">
+                  <pic:nvPicPr>
+                    <pic:cNvPr id="0" name="Picture 7"/>
+                    <pic:cNvPicPr>
+                      <a:picLocks noChangeAspect="1" noChangeArrowheads="1"/>
+                    </pic:cNvPicPr>
+                  </pic:nvPicPr>
+                  <pic:blipFill>
+                    <a:blip r:embed="rId11">
+                      <a:extLst>
+                        <a:ext uri="{28A0092B-C50C-407E-A947-70E740481C1C}">
+                          <a14:useLocalDpi xmlns:a14="http://schemas.microsoft.com/office/drawing/2010/main" val="0"/>
+                        </a:ext>
+                      </a:extLst>
+                    </a:blip>
+                    <a:srcRect/>
+                    <a:stretch>
+                      <a:fillRect/>
+                    </a:stretch>
+                  </pic:blipFill>
+                  <pic:spPr bwMode="auto">
+                    <a:xfrm>
+                      <a:off x="0" y="0"/>
+                      <a:ext cx="5486400" cy="1043971"/>
+                    </a:xfrm>
+                    <a:prstGeom prst="rect">
+                      <a:avLst/>
+                    </a:prstGeom>
+                    <a:noFill/>
+                    <a:ln>
+                      <a:noFill/>
+                    </a:ln>
+                  </pic:spPr>
+                </pic:pic>
+              </a:graphicData>
+            </a:graphic>
+          </wp:inline>
+        </w:drawing>
+      </w:r>
+    </w:p>
+    <w:p>
+      <w:r>
+        <w:t>This shows the file hello.txt symbolic link is at the 33</w:t>
+      </w:r>
+      <w:r>
+        <w:rPr>
+          <w:vertAlign w:val="superscript"/>
+        </w:rPr>
+        <w:t>rd</w:t>
+      </w:r>
+      <w:r>
+        <w:t xml:space="preserve"> inode and the file hello-again.txt is at the 34</w:t>
+      </w:r>
+      <w:r>
+        <w:rPr>
+          <w:vertAlign w:val="superscript"/>
+        </w:rPr>
+        <w:t>th</w:t>
+      </w:r>
+      <w:r>
+        <w:t xml:space="preserve"> inode.</w:t>
+      </w:r>
+    </w:p>
+    <w:p/>
+    <w:p>
+      <w:r>
+        <w:t xml:space="preserve">Here is the inode for the file hello.txt at byte (80 * </w:t>
+      </w:r>
+      <w:r>
+        <w:t>(10</w:t>
+      </w:r>
+      <w:r>
+        <w:t xml:space="preserve"> –</w:t>
+      </w:r>
+      <w:r>
+        <w:t xml:space="preserve"> 1)) + 1800 = 1F80</w:t>
+      </w:r>
+    </w:p>
+    <w:p>
+      <w:r>
+        <w:rPr>
+          <w:noProof/>
+        </w:rPr>
+        <w:drawing>
+          <wp:inline distT="0" distB="0" distL="0" distR="0" wp14:anchorId="28A272E7" wp14:editId="300F5E07">
+            <wp:extent cx="5486400" cy="564095"/>
+            <wp:effectExtent l="0" t="0" r="0" b="0"/>
+            <wp:docPr id="9" name="Picture 9"/>
+            <wp:cNvGraphicFramePr>
+              <a:graphicFrameLocks xmlns:a="http://schemas.openxmlformats.org/drawingml/2006/main" noChangeAspect="1"/>
+            </wp:cNvGraphicFramePr>
+            <a:graphic xmlns:a="http://schemas.openxmlformats.org/drawingml/2006/main">
+              <a:graphicData uri="http://schemas.openxmlformats.org/drawingml/2006/picture">
+                <pic:pic xmlns:pic="http://schemas.openxmlformats.org/drawingml/2006/picture">
+                  <pic:nvPicPr>
+                    <pic:cNvPr id="0" name="Picture 9"/>
+                    <pic:cNvPicPr>
+                      <a:picLocks noChangeAspect="1" noChangeArrowheads="1"/>
+                    </pic:cNvPicPr>
+                  </pic:nvPicPr>
+                  <pic:blipFill>
+                    <a:blip r:embed="rId12">
+                      <a:extLst>
+                        <a:ext uri="{28A0092B-C50C-407E-A947-70E740481C1C}">
+                          <a14:useLocalDpi xmlns:a14="http://schemas.microsoft.com/office/drawing/2010/main" val="0"/>
+                        </a:ext>
+                      </a:extLst>
+                    </a:blip>
+                    <a:srcRect/>
+                    <a:stretch>
+                      <a:fillRect/>
+                    </a:stretch>
+                  </pic:blipFill>
+                  <pic:spPr bwMode="auto">
+                    <a:xfrm>
+                      <a:off x="0" y="0"/>
+                      <a:ext cx="5486400" cy="564095"/>
+                    </a:xfrm>
+                    <a:prstGeom prst="rect">
+                      <a:avLst/>
+                    </a:prstGeom>
+                    <a:noFill/>
+                    <a:ln>
+                      <a:noFill/>
+                    </a:ln>
+                  </pic:spPr>
+                </pic:pic>
+              </a:graphicData>
+            </a:graphic>
+          </wp:inline>
+        </w:drawing>
+      </w:r>
+    </w:p>
+    <w:p>
+      <w:r>
+        <w:t>Th</w:t>
+      </w:r>
+      <w:r>
+        <w:t xml:space="preserve">is shows the file is at block 63 or byte 18C00. </w:t>
+      </w:r>
+    </w:p>
+    <w:p>
+      <w:r>
+        <w:rPr>
+          <w:noProof/>
+        </w:rPr>
+        <w:drawing>
+          <wp:inline distT="0" distB="0" distL="0" distR="0" wp14:anchorId="581ACD9A" wp14:editId="29524516">
+            <wp:extent cx="5486400" cy="626796"/>
+            <wp:effectExtent l="0" t="0" r="0" b="8255"/>
+            <wp:docPr id="10" name="Picture 10"/>
+            <wp:cNvGraphicFramePr>
+              <a:graphicFrameLocks xmlns:a="http://schemas.openxmlformats.org/drawingml/2006/main" noChangeAspect="1"/>
+            </wp:cNvGraphicFramePr>
+            <a:graphic xmlns:a="http://schemas.openxmlformats.org/drawingml/2006/main">
+              <a:graphicData uri="http://schemas.openxmlformats.org/drawingml/2006/picture">
+                <pic:pic xmlns:pic="http://schemas.openxmlformats.org/drawingml/2006/picture">
+                  <pic:nvPicPr>
+                    <pic:cNvPr id="0" name="Picture 10"/>
+                    <pic:cNvPicPr>
+                      <a:picLocks noChangeAspect="1" noChangeArrowheads="1"/>
+                    </pic:cNvPicPr>
+                  </pic:nvPicPr>
+                  <pic:blipFill>
+                    <a:blip r:embed="rId13">
+                      <a:extLst>
+                        <a:ext uri="{28A0092B-C50C-407E-A947-70E740481C1C}">
+                          <a14:useLocalDpi xmlns:a14="http://schemas.microsoft.com/office/drawing/2010/main" val="0"/>
+                        </a:ext>
+                      </a:extLst>
+                    </a:blip>
+                    <a:srcRect/>
+                    <a:stretch>
+                      <a:fillRect/>
+                    </a:stretch>
+                  </pic:blipFill>
+                  <pic:spPr bwMode="auto">
+                    <a:xfrm>
+                      <a:off x="0" y="0"/>
+                      <a:ext cx="5486400" cy="626796"/>
+                    </a:xfrm>
+                    <a:prstGeom prst="rect">
+                      <a:avLst/>
+                    </a:prstGeom>
+                    <a:noFill/>
+                    <a:ln>
+                      <a:noFill/>
+                    </a:ln>
+                  </pic:spPr>
+                </pic:pic>
+              </a:graphicData>
+            </a:graphic>
+          </wp:inline>
+        </w:drawing>
+      </w:r>
+    </w:p>
+    <w:p/>
+    <w:p>
+      <w:r>
+        <w:t>Here is the inode for the hard link to hello-again.txt at byte 2880. Note that the hard link and the actual file share an inode and a block.</w:t>
+      </w:r>
+    </w:p>
+    <w:p>
+      <w:r>
+        <w:rPr>
+          <w:noProof/>
+        </w:rPr>
+        <w:drawing>
+          <wp:inline distT="0" distB="0" distL="0" distR="0" wp14:anchorId="44321192" wp14:editId="6DEED73E">
+            <wp:extent cx="5486400" cy="564095"/>
+            <wp:effectExtent l="0" t="0" r="0" b="0"/>
+            <wp:docPr id="11" name="Picture 11"/>
+            <wp:cNvGraphicFramePr>
+              <a:graphicFrameLocks xmlns:a="http://schemas.openxmlformats.org/drawingml/2006/main" noChangeAspect="1"/>
+            </wp:cNvGraphicFramePr>
+            <a:graphic xmlns:a="http://schemas.openxmlformats.org/drawingml/2006/main">
+              <a:graphicData uri="http://schemas.openxmlformats.org/drawingml/2006/picture">
+                <pic:pic xmlns:pic="http://schemas.openxmlformats.org/drawingml/2006/picture">
+                  <pic:nvPicPr>
+                    <pic:cNvPr id="0" name="Picture 11"/>
+                    <pic:cNvPicPr>
+                      <a:picLocks noChangeAspect="1" noChangeArrowheads="1"/>
+                    </pic:cNvPicPr>
+                  </pic:nvPicPr>
+                  <pic:blipFill>
+                    <a:blip r:embed="rId14">
+                      <a:extLst>
+                        <a:ext uri="{28A0092B-C50C-407E-A947-70E740481C1C}">
+                          <a14:useLocalDpi xmlns:a14="http://schemas.microsoft.com/office/drawing/2010/main" val="0"/>
+                        </a:ext>
+                      </a:extLst>
+                    </a:blip>
+                    <a:srcRect/>
+                    <a:stretch>
+                      <a:fillRect/>
+                    </a:stretch>
+                  </pic:blipFill>
+                  <pic:spPr bwMode="auto">
+                    <a:xfrm>
+                      <a:off x="0" y="0"/>
+                      <a:ext cx="5486400" cy="564095"/>
+                    </a:xfrm>
+                    <a:prstGeom prst="rect">
+                      <a:avLst/>
+                    </a:prstGeom>
+                    <a:noFill/>
+                    <a:ln>
+                      <a:noFill/>
+                    </a:ln>
+                  </pic:spPr>
+                </pic:pic>
+              </a:graphicData>
+            </a:graphic>
+          </wp:inline>
+        </w:drawing>
+      </w:r>
+    </w:p>
+    <w:p>
+      <w:r>
+        <w:t>This shows the file is located at block 53 or byte 14C00</w:t>
+      </w:r>
+    </w:p>
+    <w:p>
+      <w:r>
+        <w:rPr>
+          <w:noProof/>
+        </w:rPr>
+        <w:drawing>
+          <wp:inline distT="0" distB="0" distL="0" distR="0" wp14:anchorId="16511B12" wp14:editId="7162DFE1">
+            <wp:extent cx="5486400" cy="980809"/>
+            <wp:effectExtent l="0" t="0" r="0" b="10160"/>
+            <wp:docPr id="12" name="Picture 12"/>
+            <wp:cNvGraphicFramePr>
+              <a:graphicFrameLocks xmlns:a="http://schemas.openxmlformats.org/drawingml/2006/main" noChangeAspect="1"/>
+            </wp:cNvGraphicFramePr>
+            <a:graphic xmlns:a="http://schemas.openxmlformats.org/drawingml/2006/main">
+              <a:graphicData uri="http://schemas.openxmlformats.org/drawingml/2006/picture">
+                <pic:pic xmlns:pic="http://schemas.openxmlformats.org/drawingml/2006/picture">
+                  <pic:nvPicPr>
+                    <pic:cNvPr id="0" name="Picture 12"/>
+                    <pic:cNvPicPr>
+                      <a:picLocks noChangeAspect="1" noChangeArrowheads="1"/>
+                    </pic:cNvPicPr>
+                  </pic:nvPicPr>
+                  <pic:blipFill>
+                    <a:blip r:embed="rId15">
+                      <a:extLst>
+                        <a:ext uri="{28A0092B-C50C-407E-A947-70E740481C1C}">
+                          <a14:useLocalDpi xmlns:a14="http://schemas.microsoft.com/office/drawing/2010/main" val="0"/>
+                        </a:ext>
+                      </a:extLst>
+                    </a:blip>
+                    <a:srcRect/>
+                    <a:stretch>
+                      <a:fillRect/>
+                    </a:stretch>
+                  </pic:blipFill>
+                  <pic:spPr bwMode="auto">
+                    <a:xfrm>
+                      <a:off x="0" y="0"/>
+                      <a:ext cx="5486400" cy="980809"/>
+                    </a:xfrm>
+                    <a:prstGeom prst="rect">
+                      <a:avLst/>
+                    </a:prstGeom>
+                    <a:noFill/>
+                    <a:ln>
+                      <a:noFill/>
+                    </a:ln>
+                  </pic:spPr>
+                </pic:pic>
+              </a:graphicData>
+            </a:graphic>
+          </wp:inline>
+        </w:drawing>
+      </w:r>
+    </w:p>
+    <w:p/>
+    <w:p/>
+    <w:p/>
+    <w:p>
+      <w:r>
+        <w:t>Here is the inode for the symbolic link to hello.txt, which has a different inode than the original file, at byte 2800.</w:t>
+      </w:r>
+    </w:p>
+    <w:p>
+      <w:r>
+        <w:rPr>
+          <w:noProof/>
+        </w:rPr>
+        <w:drawing>
+          <wp:inline distT="0" distB="0" distL="0" distR="0" wp14:anchorId="0ED8377B" wp14:editId="1ED12A6C">
+            <wp:extent cx="5486400" cy="574334"/>
+            <wp:effectExtent l="0" t="0" r="0" b="10160"/>
+            <wp:docPr id="13" name="Picture 13"/>
+            <wp:cNvGraphicFramePr>
+              <a:graphicFrameLocks xmlns:a="http://schemas.openxmlformats.org/drawingml/2006/main" noChangeAspect="1"/>
+            </wp:cNvGraphicFramePr>
+            <a:graphic xmlns:a="http://schemas.openxmlformats.org/drawingml/2006/main">
+              <a:graphicData uri="http://schemas.openxmlformats.org/drawingml/2006/picture">
+                <pic:pic xmlns:pic="http://schemas.openxmlformats.org/drawingml/2006/picture">
+                  <pic:nvPicPr>
+                    <pic:cNvPr id="0" name="Picture 13"/>
+                    <pic:cNvPicPr>
+                      <a:picLocks noChangeAspect="1" noChangeArrowheads="1"/>
+                    </pic:cNvPicPr>
+                  </pic:nvPicPr>
+                  <pic:blipFill>
+                    <a:blip r:embed="rId16">
+                      <a:extLst>
+                        <a:ext uri="{28A0092B-C50C-407E-A947-70E740481C1C}">
+                          <a14:useLocalDpi xmlns:a14="http://schemas.microsoft.com/office/drawing/2010/main" val="0"/>
+                        </a:ext>
+                      </a:extLst>
+                    </a:blip>
+                    <a:srcRect/>
+                    <a:stretch>
+                      <a:fillRect/>
+                    </a:stretch>
+                  </pic:blipFill>
+                  <pic:spPr bwMode="auto">
+                    <a:xfrm>
+                      <a:off x="0" y="0"/>
+                      <a:ext cx="5486400" cy="574334"/>
+                    </a:xfrm>
+                    <a:prstGeom prst="rect">
+                      <a:avLst/>
+                    </a:prstGeom>
+                    <a:noFill/>
+                    <a:ln>
+                      <a:noFill/>
+                    </a:ln>
+                  </pic:spPr>
+                </pic:pic>
+              </a:graphicData>
+            </a:graphic>
+          </wp:inline>
+        </w:drawing>
+      </w:r>
+    </w:p>
+    <w:p>
+      <w:r>
+        <w:t>Rather than storing the location of the data block, it stores the path of the link, as seen by the /hello.txt in the canonical representation.</w:t>
       </w:r>
       <w:bookmarkStart w:id="0" w:name="_GoBack"/>
       <w:bookmarkEnd w:id="0"/>

</xml_diff>